<commit_message>
Update Thiết kế PM - QL khách hàng.docx
Cập nhật lại Hình
</commit_message>
<xml_diff>
--- a/Thiết kế phần mềm/Thiết kế PM - QL khách hàng.docx
+++ b/Thiết kế phần mềm/Thiết kế PM - QL khách hàng.docx
@@ -72,8 +72,8 @@
         </w:rPr>
         <w:drawing>
           <wp:inline distT="0" distB="0" distL="0" distR="0">
-            <wp:extent cx="6540500" cy="4779338"/>
-            <wp:effectExtent l="0" t="0" r="0" b="2540"/>
+            <wp:extent cx="6561693" cy="3719082"/>
+            <wp:effectExtent l="0" t="0" r="0" b="0"/>
             <wp:docPr id="4" name="Picture 4"/>
             <wp:cNvGraphicFramePr>
               <a:graphicFrameLocks xmlns:a="http://schemas.openxmlformats.org/drawingml/2006/main" noChangeAspect="1"/>
@@ -100,7 +100,7 @@
                   <pic:spPr>
                     <a:xfrm>
                       <a:off x="0" y="0"/>
-                      <a:ext cx="6561693" cy="4794824"/>
+                      <a:ext cx="6561693" cy="3719082"/>
                     </a:xfrm>
                     <a:prstGeom prst="rect">
                       <a:avLst/>
@@ -112,6 +112,8 @@
           </wp:inline>
         </w:drawing>
       </w:r>
+      <w:bookmarkStart w:id="0" w:name="_GoBack"/>
+      <w:bookmarkEnd w:id="0"/>
     </w:p>
     <w:p>
       <w:pPr>
@@ -442,14 +444,7 @@
                 <w:sz w:val="28"/>
                 <w:szCs w:val="28"/>
               </w:rPr>
-              <w:t xml:space="preserve">n </w:t>
-            </w:r>
-            <w:r>
-              <w:rPr>
-                <w:sz w:val="28"/>
-                <w:szCs w:val="28"/>
-              </w:rPr>
-              <w:t>khách hàng</w:t>
+              <w:t>n khách hàng</w:t>
             </w:r>
           </w:p>
         </w:tc>
@@ -554,14 +549,7 @@
                 <w:sz w:val="28"/>
                 <w:szCs w:val="28"/>
               </w:rPr>
-              <w:t xml:space="preserve">a </w:t>
-            </w:r>
-            <w:r>
-              <w:rPr>
-                <w:sz w:val="28"/>
-                <w:szCs w:val="28"/>
-              </w:rPr>
-              <w:t>khách hàng</w:t>
+              <w:t>a khách hàng</w:t>
             </w:r>
           </w:p>
         </w:tc>
@@ -941,14 +929,7 @@
                 <w:sz w:val="28"/>
                 <w:szCs w:val="28"/>
               </w:rPr>
-              <w:t>thêm</w:t>
-            </w:r>
-            <w:r>
-              <w:rPr>
-                <w:sz w:val="28"/>
-                <w:szCs w:val="28"/>
-              </w:rPr>
-              <w:t xml:space="preserve"> </w:t>
+              <w:t xml:space="preserve">thêm </w:t>
             </w:r>
             <w:r>
               <w:rPr>
@@ -1984,7 +1965,6 @@
                 <w:sz w:val="28"/>
                 <w:szCs w:val="28"/>
               </w:rPr>
-              <w:lastRenderedPageBreak/>
               <w:t>4</w:t>
             </w:r>
           </w:p>
@@ -2201,14 +2181,7 @@
                 <w:sz w:val="28"/>
                 <w:szCs w:val="28"/>
               </w:rPr>
-              <w:t xml:space="preserve">Số điện thoại của </w:t>
-            </w:r>
-            <w:r>
-              <w:rPr>
-                <w:sz w:val="28"/>
-                <w:szCs w:val="28"/>
-              </w:rPr>
-              <w:t>khách hàng</w:t>
+              <w:t>Số điện thoại của khách hàng</w:t>
             </w:r>
           </w:p>
         </w:tc>
@@ -2231,6 +2204,7 @@
                 <w:sz w:val="28"/>
                 <w:szCs w:val="28"/>
               </w:rPr>
+              <w:lastRenderedPageBreak/>
               <w:t>6</w:t>
             </w:r>
           </w:p>
@@ -3034,16 +3008,7 @@
                 <w:sz w:val="28"/>
                 <w:szCs w:val="28"/>
               </w:rPr>
-              <w:t>Các tuỳ chọn</w:t>
-            </w:r>
-            <w:bookmarkStart w:id="0" w:name="_GoBack"/>
-            <w:bookmarkEnd w:id="0"/>
-            <w:r>
-              <w:rPr>
-                <w:sz w:val="28"/>
-                <w:szCs w:val="28"/>
-              </w:rPr>
-              <w:t xml:space="preserve"> tìm kiếm</w:t>
+              <w:t>Các tuỳ chọn tìm kiếm</w:t>
             </w:r>
           </w:p>
         </w:tc>

</xml_diff>